<commit_message>
[docs] "Gestion del Cronograma" fixed
</commit_message>
<xml_diff>
--- a/docs/PLAN DE GESTION DEL CRONOGRAMA.docx
+++ b/docs/PLAN DE GESTION DEL CRONOGRAMA.docx
@@ -290,11 +290,11 @@
       </w:tblPr>
       <w:tblGrid>
         <w:gridCol w:w="1112"/>
-        <w:gridCol w:w="3606"/>
-        <w:gridCol w:w="1195"/>
-        <w:gridCol w:w="1794"/>
+        <w:gridCol w:w="3475"/>
+        <w:gridCol w:w="1190"/>
+        <w:gridCol w:w="1738"/>
         <w:gridCol w:w="1427"/>
-        <w:gridCol w:w="1882"/>
+        <w:gridCol w:w="1848"/>
       </w:tblGrid>
       <w:tr>
         <w:tc>
@@ -503,8 +503,8 @@
         <w:tblLook w:val="04A0" w:firstRow="1" w:lastRow="0" w:firstColumn="1" w:lastColumn="0" w:noHBand="0" w:noVBand="1"/>
       </w:tblPr>
       <w:tblGrid>
-        <w:gridCol w:w="2268"/>
-        <w:gridCol w:w="8672"/>
+        <w:gridCol w:w="2249"/>
+        <w:gridCol w:w="8541"/>
       </w:tblGrid>
       <w:tr>
         <w:tc>
@@ -655,13 +655,7 @@
               <w:rPr>
                 <w:sz w:val="20"/>
               </w:rPr>
-              <w:t>Se empleará la técnica de estimación por tres valores (optimista, probable y pesimista) para establecer la duración de las actividades. La duración final se determinará a través del promedio ponderado de estas estimaciones</w:t>
-            </w:r>
-            <w:r>
-              <w:rPr>
-                <w:sz w:val="20"/>
-              </w:rPr>
-              <w:t xml:space="preserve"> </w:t>
+              <w:t xml:space="preserve">Se empleará la técnica de estimación por tres valores (optimista, probable y pesimista) para establecer la duración de las actividades. La duración final se determinará a través del promedio ponderado de estas estimaciones </w:t>
             </w:r>
           </w:p>
         </w:tc>
@@ -739,7 +733,7 @@
         <w:tblLook w:val="04A0" w:firstRow="1" w:lastRow="0" w:firstColumn="1" w:lastColumn="0" w:noHBand="0" w:noVBand="1"/>
       </w:tblPr>
       <w:tblGrid>
-        <w:gridCol w:w="11016"/>
+        <w:gridCol w:w="10790"/>
       </w:tblGrid>
       <w:tr>
         <w:tc>
@@ -830,9 +824,9 @@
         <w:tblLook w:val="04A0" w:firstRow="1" w:lastRow="0" w:firstColumn="1" w:lastColumn="0" w:noHBand="0" w:noVBand="1"/>
       </w:tblPr>
       <w:tblGrid>
-        <w:gridCol w:w="3646"/>
-        <w:gridCol w:w="3647"/>
-        <w:gridCol w:w="3647"/>
+        <w:gridCol w:w="3592"/>
+        <w:gridCol w:w="3595"/>
+        <w:gridCol w:w="3603"/>
       </w:tblGrid>
       <w:tr>
         <w:tc>
@@ -1022,7 +1016,7 @@
         <w:tblLook w:val="04A0" w:firstRow="1" w:lastRow="0" w:firstColumn="1" w:lastColumn="0" w:noHBand="0" w:noVBand="1"/>
       </w:tblPr>
       <w:tblGrid>
-        <w:gridCol w:w="11016"/>
+        <w:gridCol w:w="10790"/>
       </w:tblGrid>
       <w:tr>
         <w:tc>
@@ -1093,8 +1087,8 @@
         <w:tblLook w:val="04A0" w:firstRow="1" w:lastRow="0" w:firstColumn="1" w:lastColumn="0" w:noHBand="0" w:noVBand="1"/>
       </w:tblPr>
       <w:tblGrid>
-        <w:gridCol w:w="2093"/>
-        <w:gridCol w:w="8847"/>
+        <w:gridCol w:w="2078"/>
+        <w:gridCol w:w="8712"/>
       </w:tblGrid>
       <w:tr>
         <w:tc>
@@ -1189,14 +1183,7 @@
                 <w:rFonts w:cstheme="minorHAnsi"/>
                 <w:color w:val="000000" w:themeColor="text1"/>
               </w:rPr>
-              <w:t>L</w:t>
-            </w:r>
-            <w:r>
-              <w:rPr>
-                <w:rFonts w:cstheme="minorHAnsi"/>
-                <w:color w:val="000000" w:themeColor="text1"/>
-              </w:rPr>
-              <w:t>as cuentas de control se basarán en las fases principales del proyecto, tales como la planificación, ejecución y monitoreo. Cada cuenta de control será revisada en los puntos de control semanales</w:t>
+              <w:t>Las cuentas de control se basarán en las fases principales del proyecto, tales como la planificación, ejecución y monitoreo. Cada cuenta de control será revisada en los puntos de control semanales</w:t>
             </w:r>
             <w:r>
               <w:rPr>
@@ -1372,8 +1359,8 @@
       </w:tblPr>
       <w:tblGrid>
         <w:gridCol w:w="868"/>
-        <w:gridCol w:w="1382"/>
-        <w:gridCol w:w="8755"/>
+        <w:gridCol w:w="1344"/>
+        <w:gridCol w:w="8567"/>
       </w:tblGrid>
       <w:tr>
         <w:trPr>
@@ -1413,7 +1400,7 @@
         </w:trPr>
         <w:tc>
           <w:tcPr>
-            <w:tcW w:w="363" w:type="pct"/>
+            <w:tcW w:w="394" w:type="pct"/>
             <w:shd w:val="clear" w:color="auto" w:fill="D9D9D9" w:themeFill="background1" w:themeFillShade="D9"/>
             <w:vAlign w:val="center"/>
           </w:tcPr>
@@ -1439,7 +1426,7 @@
         </w:tc>
         <w:tc>
           <w:tcPr>
-            <w:tcW w:w="644" w:type="pct"/>
+            <w:tcW w:w="628" w:type="pct"/>
             <w:shd w:val="clear" w:color="auto" w:fill="D9D9D9" w:themeFill="background1" w:themeFillShade="D9"/>
             <w:vAlign w:val="center"/>
           </w:tcPr>
@@ -1465,7 +1452,7 @@
         </w:tc>
         <w:tc>
           <w:tcPr>
-            <w:tcW w:w="3993" w:type="pct"/>
+            <w:tcW w:w="3978" w:type="pct"/>
             <w:shd w:val="clear" w:color="auto" w:fill="D9D9D9" w:themeFill="background1" w:themeFillShade="D9"/>
             <w:vAlign w:val="center"/>
           </w:tcPr>
@@ -1496,7 +1483,7 @@
         </w:trPr>
         <w:tc>
           <w:tcPr>
-            <w:tcW w:w="363" w:type="pct"/>
+            <w:tcW w:w="394" w:type="pct"/>
             <w:vAlign w:val="center"/>
           </w:tcPr>
           <w:p>
@@ -1522,7 +1509,7 @@
         </w:tc>
         <w:tc>
           <w:tcPr>
-            <w:tcW w:w="644" w:type="pct"/>
+            <w:tcW w:w="628" w:type="pct"/>
             <w:vAlign w:val="center"/>
           </w:tcPr>
           <w:p>
@@ -1542,33 +1529,44 @@
                 <w:sz w:val="18"/>
                 <w:szCs w:val="18"/>
               </w:rPr>
-              <w:t>1 semana</w:t>
-            </w:r>
-          </w:p>
-        </w:tc>
-        <w:tc>
-          <w:tcPr>
-            <w:tcW w:w="3993" w:type="pct"/>
-            <w:vAlign w:val="center"/>
-          </w:tcPr>
-          <w:p>
-            <w:pPr>
-              <w:spacing w:after="0" w:line="240" w:lineRule="auto"/>
+              <w:t>3</w:t>
+            </w:r>
+            <w:r>
               <w:rPr>
                 <w:rFonts w:eastAsia="Calibri" w:cs="HelveticaNeueLT Std Med"/>
                 <w:iCs/>
                 <w:sz w:val="18"/>
                 <w:szCs w:val="18"/>
               </w:rPr>
-            </w:pPr>
-            <w:r>
+              <w:t xml:space="preserve"> semana</w:t>
+            </w:r>
+          </w:p>
+        </w:tc>
+        <w:tc>
+          <w:tcPr>
+            <w:tcW w:w="3978" w:type="pct"/>
+            <w:vAlign w:val="center"/>
+          </w:tcPr>
+          <w:p>
+            <w:pPr>
+              <w:spacing w:after="0" w:line="240" w:lineRule="auto"/>
               <w:rPr>
                 <w:rFonts w:eastAsia="Calibri" w:cs="HelveticaNeueLT Std Med"/>
                 <w:iCs/>
                 <w:sz w:val="18"/>
                 <w:szCs w:val="18"/>
               </w:rPr>
-              <w:t>Planificación inicial y definición de la EDT. Incluye el desglose del proyecto en fases y actividades clave para la gestión.</w:t>
+            </w:pPr>
+            <w:r>
+              <w:rPr>
+                <w:rFonts w:eastAsia="Calibri" w:cs="HelveticaNeueLT Std Med"/>
+                <w:b/>
+                <w:bCs/>
+                <w:iCs/>
+                <w:sz w:val="18"/>
+                <w:szCs w:val="18"/>
+              </w:rPr>
+              <w:t>Planificación y Definición</w:t>
             </w:r>
             <w:r>
               <w:rPr>
@@ -1577,7 +1575,7 @@
                 <w:sz w:val="18"/>
                 <w:szCs w:val="18"/>
               </w:rPr>
-              <w:t xml:space="preserve"> Plan de Dirección del Proyecto</w:t>
+              <w:t>: Incluye la creación de la EDT y la definición de todos los planes de gestión (Alcance, Riesgos, Calidad y Cronograma) necesarios para la organización del proyecto. El resultado es el Plan de Dirección del Proyecto, que contiene la estructura inicial y los lineamientos para la ejecución del proyecto.</w:t>
             </w:r>
           </w:p>
         </w:tc>
@@ -1588,7 +1586,7 @@
         </w:trPr>
         <w:tc>
           <w:tcPr>
-            <w:tcW w:w="363" w:type="pct"/>
+            <w:tcW w:w="394" w:type="pct"/>
             <w:vAlign w:val="center"/>
           </w:tcPr>
           <w:p>
@@ -1608,34 +1606,34 @@
                 <w:sz w:val="18"/>
                 <w:szCs w:val="18"/>
               </w:rPr>
-              <w:t xml:space="preserve">Iteración </w:t>
-            </w:r>
-            <w:r>
+              <w:t>Iteración 2</w:t>
+            </w:r>
+          </w:p>
+        </w:tc>
+        <w:tc>
+          <w:tcPr>
+            <w:tcW w:w="628" w:type="pct"/>
+            <w:vAlign w:val="center"/>
+          </w:tcPr>
+          <w:p>
+            <w:pPr>
+              <w:spacing w:after="0" w:line="240" w:lineRule="auto"/>
               <w:rPr>
                 <w:rFonts w:eastAsia="Calibri" w:cs="HelveticaNeueLT Std Med"/>
                 <w:iCs/>
                 <w:sz w:val="18"/>
                 <w:szCs w:val="18"/>
               </w:rPr>
-              <w:t>2</w:t>
-            </w:r>
-          </w:p>
-        </w:tc>
-        <w:tc>
-          <w:tcPr>
-            <w:tcW w:w="644" w:type="pct"/>
-            <w:vAlign w:val="center"/>
-          </w:tcPr>
-          <w:p>
-            <w:pPr>
-              <w:spacing w:after="0" w:line="240" w:lineRule="auto"/>
+            </w:pPr>
+            <w:r>
               <w:rPr>
                 <w:rFonts w:eastAsia="Calibri" w:cs="HelveticaNeueLT Std Med"/>
                 <w:iCs/>
                 <w:sz w:val="18"/>
                 <w:szCs w:val="18"/>
               </w:rPr>
-            </w:pPr>
+              <w:t>3</w:t>
+            </w:r>
             <w:r>
               <w:rPr>
                 <w:rFonts w:eastAsia="Calibri" w:cs="HelveticaNeueLT Std Med"/>
@@ -1643,13 +1641,13 @@
                 <w:sz w:val="18"/>
                 <w:szCs w:val="18"/>
               </w:rPr>
-              <w:t>1 semana</w:t>
-            </w:r>
-          </w:p>
-        </w:tc>
-        <w:tc>
-          <w:tcPr>
-            <w:tcW w:w="3993" w:type="pct"/>
+              <w:t xml:space="preserve"> semana</w:t>
+            </w:r>
+          </w:p>
+        </w:tc>
+        <w:tc>
+          <w:tcPr>
+            <w:tcW w:w="3978" w:type="pct"/>
             <w:vAlign w:val="center"/>
           </w:tcPr>
           <w:p>
@@ -1665,11 +1663,13 @@
             <w:r>
               <w:rPr>
                 <w:rFonts w:eastAsia="Calibri" w:cs="HelveticaNeueLT Std Med"/>
+                <w:b/>
+                <w:bCs/>
                 <w:iCs/>
                 <w:sz w:val="18"/>
                 <w:szCs w:val="18"/>
               </w:rPr>
-              <w:t>Desarrollo de los planes de gestión (Alcance, Riesgos, Calidad, Cronograma). Esto incluye el desarrollo de los documentos de planificación, riesgos y calidad necesarios para el éxito del proyecto.</w:t>
+              <w:t>Desarrollo y Ejecución Inicial</w:t>
             </w:r>
             <w:r>
               <w:rPr>
@@ -1678,7 +1678,7 @@
                 <w:sz w:val="18"/>
                 <w:szCs w:val="18"/>
               </w:rPr>
-              <w:t xml:space="preserve"> Plan de Dirección del proyecto</w:t>
+              <w:t>: Se comienza con el desarrollo del sistema, implementando las funcionalidades principales y realizando pruebas iniciales. Incluye la integración de módulos y la creación de las primeras funciones esenciales de la aplicación. Entregable: Producto Parcial Funcional.</w:t>
             </w:r>
           </w:p>
         </w:tc>
@@ -1689,7 +1689,7 @@
         </w:trPr>
         <w:tc>
           <w:tcPr>
-            <w:tcW w:w="363" w:type="pct"/>
+            <w:tcW w:w="394" w:type="pct"/>
             <w:vAlign w:val="center"/>
           </w:tcPr>
           <w:p>
@@ -1709,34 +1709,34 @@
                 <w:sz w:val="18"/>
                 <w:szCs w:val="18"/>
               </w:rPr>
-              <w:t xml:space="preserve">Iteración </w:t>
-            </w:r>
-            <w:r>
+              <w:t>Iteración 3</w:t>
+            </w:r>
+          </w:p>
+        </w:tc>
+        <w:tc>
+          <w:tcPr>
+            <w:tcW w:w="628" w:type="pct"/>
+            <w:vAlign w:val="center"/>
+          </w:tcPr>
+          <w:p>
+            <w:pPr>
+              <w:spacing w:after="0" w:line="240" w:lineRule="auto"/>
               <w:rPr>
                 <w:rFonts w:eastAsia="Calibri" w:cs="HelveticaNeueLT Std Med"/>
                 <w:iCs/>
                 <w:sz w:val="18"/>
                 <w:szCs w:val="18"/>
               </w:rPr>
-              <w:t>3</w:t>
-            </w:r>
-          </w:p>
-        </w:tc>
-        <w:tc>
-          <w:tcPr>
-            <w:tcW w:w="644" w:type="pct"/>
-            <w:vAlign w:val="center"/>
-          </w:tcPr>
-          <w:p>
-            <w:pPr>
-              <w:spacing w:after="0" w:line="240" w:lineRule="auto"/>
+            </w:pPr>
+            <w:r>
               <w:rPr>
                 <w:rFonts w:eastAsia="Calibri" w:cs="HelveticaNeueLT Std Med"/>
                 <w:iCs/>
                 <w:sz w:val="18"/>
                 <w:szCs w:val="18"/>
               </w:rPr>
-            </w:pPr>
+              <w:t>1</w:t>
+            </w:r>
             <w:r>
               <w:rPr>
                 <w:rFonts w:eastAsia="Calibri" w:cs="HelveticaNeueLT Std Med"/>
@@ -1744,253 +1744,36 @@
                 <w:sz w:val="18"/>
                 <w:szCs w:val="18"/>
               </w:rPr>
-              <w:t>2</w:t>
-            </w:r>
-            <w:r>
-              <w:rPr>
-                <w:rFonts w:eastAsia="Calibri" w:cs="HelveticaNeueLT Std Med"/>
-                <w:iCs/>
+              <w:t xml:space="preserve"> semana</w:t>
+            </w:r>
+          </w:p>
+        </w:tc>
+        <w:tc>
+          <w:tcPr>
+            <w:tcW w:w="3978" w:type="pct"/>
+            <w:vAlign w:val="center"/>
+          </w:tcPr>
+          <w:p>
+            <w:pPr>
+              <w:rPr>
                 <w:sz w:val="18"/>
                 <w:szCs w:val="18"/>
               </w:rPr>
-              <w:t xml:space="preserve"> semana</w:t>
-            </w:r>
-          </w:p>
-        </w:tc>
-        <w:tc>
-          <w:tcPr>
-            <w:tcW w:w="3993" w:type="pct"/>
-            <w:vAlign w:val="center"/>
-          </w:tcPr>
-          <w:p>
-            <w:pPr>
-              <w:spacing w:after="0" w:line="240" w:lineRule="auto"/>
-              <w:rPr>
-                <w:rFonts w:eastAsia="Calibri" w:cs="HelveticaNeueLT Std Med"/>
-                <w:iCs/>
+            </w:pPr>
+            <w:r>
+              <w:rPr>
+                <w:rStyle w:val="Textoennegrita"/>
                 <w:sz w:val="18"/>
                 <w:szCs w:val="18"/>
               </w:rPr>
-            </w:pPr>
-            <w:r>
-              <w:rPr>
-                <w:rFonts w:eastAsia="Calibri" w:cs="HelveticaNeueLT Std Med"/>
-                <w:iCs/>
+              <w:t>Revisión, Ajuste y Cierre</w:t>
+            </w:r>
+            <w:r>
+              <w:rPr>
                 <w:sz w:val="18"/>
                 <w:szCs w:val="18"/>
               </w:rPr>
-              <w:t>Ejecución del proyecto, desarrollo del sistema y primeros módulos funcionales. Se completan los módulos principales y se inicia la integración de las funcionalidades clave.</w:t>
-            </w:r>
-            <w:r>
-              <w:rPr>
-                <w:rFonts w:eastAsia="Calibri" w:cs="HelveticaNeueLT Std Med"/>
-                <w:iCs/>
-                <w:sz w:val="18"/>
-                <w:szCs w:val="18"/>
-              </w:rPr>
-              <w:t xml:space="preserve"> Producto Final Desplegado</w:t>
-            </w:r>
-          </w:p>
-        </w:tc>
-      </w:tr>
-      <w:tr>
-        <w:trPr>
-          <w:trHeight w:val="406"/>
-        </w:trPr>
-        <w:tc>
-          <w:tcPr>
-            <w:tcW w:w="363" w:type="pct"/>
-            <w:vAlign w:val="center"/>
-          </w:tcPr>
-          <w:p>
-            <w:pPr>
-              <w:spacing w:after="0" w:line="240" w:lineRule="auto"/>
-              <w:rPr>
-                <w:rFonts w:eastAsia="Calibri" w:cs="HelveticaNeueLT Std Med"/>
-                <w:iCs/>
-                <w:sz w:val="18"/>
-                <w:szCs w:val="18"/>
-              </w:rPr>
-            </w:pPr>
-            <w:r>
-              <w:rPr>
-                <w:rFonts w:eastAsia="Calibri" w:cs="HelveticaNeueLT Std Med"/>
-                <w:iCs/>
-                <w:sz w:val="18"/>
-                <w:szCs w:val="18"/>
-              </w:rPr>
-              <w:t xml:space="preserve">Iteración </w:t>
-            </w:r>
-            <w:r>
-              <w:rPr>
-                <w:rFonts w:eastAsia="Calibri" w:cs="HelveticaNeueLT Std Med"/>
-                <w:iCs/>
-                <w:sz w:val="18"/>
-                <w:szCs w:val="18"/>
-              </w:rPr>
-              <w:t>4</w:t>
-            </w:r>
-          </w:p>
-        </w:tc>
-        <w:tc>
-          <w:tcPr>
-            <w:tcW w:w="644" w:type="pct"/>
-            <w:vAlign w:val="center"/>
-          </w:tcPr>
-          <w:p>
-            <w:pPr>
-              <w:spacing w:after="0" w:line="240" w:lineRule="auto"/>
-              <w:rPr>
-                <w:rFonts w:eastAsia="Calibri" w:cs="HelveticaNeueLT Std Med"/>
-                <w:iCs/>
-                <w:sz w:val="18"/>
-                <w:szCs w:val="18"/>
-              </w:rPr>
-            </w:pPr>
-            <w:r>
-              <w:rPr>
-                <w:rFonts w:eastAsia="Calibri" w:cs="HelveticaNeueLT Std Med"/>
-                <w:iCs/>
-                <w:sz w:val="18"/>
-                <w:szCs w:val="18"/>
-              </w:rPr>
-              <w:t>1 semana</w:t>
-            </w:r>
-          </w:p>
-        </w:tc>
-        <w:tc>
-          <w:tcPr>
-            <w:tcW w:w="3993" w:type="pct"/>
-            <w:vAlign w:val="center"/>
-          </w:tcPr>
-          <w:p>
-            <w:pPr>
-              <w:spacing w:after="0" w:line="240" w:lineRule="auto"/>
-              <w:rPr>
-                <w:rFonts w:eastAsia="Calibri" w:cs="HelveticaNeueLT Std Med"/>
-                <w:iCs/>
-                <w:sz w:val="18"/>
-                <w:szCs w:val="18"/>
-              </w:rPr>
-            </w:pPr>
-            <w:r>
-              <w:rPr>
-                <w:rFonts w:eastAsia="Calibri" w:cs="HelveticaNeueLT Std Med"/>
-                <w:iCs/>
-                <w:sz w:val="18"/>
-                <w:szCs w:val="18"/>
-              </w:rPr>
-              <w:t>Monitoreo y control del avance, ajustes del cronograma. Revisión de las actividades completadas, ajustes de cronograma, y control de calidad y riesgos para asegurar que el producto funcione correctamente.</w:t>
-            </w:r>
-            <w:r>
-              <w:rPr>
-                <w:rFonts w:eastAsia="Calibri" w:cs="HelveticaNeueLT Std Med"/>
-                <w:iCs/>
-                <w:sz w:val="18"/>
-                <w:szCs w:val="18"/>
-              </w:rPr>
-              <w:t xml:space="preserve"> Producto Final Desplegado</w:t>
-            </w:r>
-          </w:p>
-        </w:tc>
-      </w:tr>
-      <w:tr>
-        <w:trPr>
-          <w:trHeight w:val="406"/>
-        </w:trPr>
-        <w:tc>
-          <w:tcPr>
-            <w:tcW w:w="363" w:type="pct"/>
-            <w:vAlign w:val="center"/>
-          </w:tcPr>
-          <w:p>
-            <w:pPr>
-              <w:spacing w:after="0" w:line="240" w:lineRule="auto"/>
-              <w:rPr>
-                <w:rFonts w:eastAsia="Calibri" w:cs="HelveticaNeueLT Std Med"/>
-                <w:iCs/>
-                <w:sz w:val="18"/>
-                <w:szCs w:val="18"/>
-              </w:rPr>
-            </w:pPr>
-            <w:r>
-              <w:rPr>
-                <w:rFonts w:eastAsia="Calibri" w:cs="HelveticaNeueLT Std Med"/>
-                <w:iCs/>
-                <w:sz w:val="18"/>
-                <w:szCs w:val="18"/>
-              </w:rPr>
-              <w:t xml:space="preserve">Iteración </w:t>
-            </w:r>
-            <w:r>
-              <w:rPr>
-                <w:rFonts w:eastAsia="Calibri" w:cs="HelveticaNeueLT Std Med"/>
-                <w:iCs/>
-                <w:sz w:val="18"/>
-                <w:szCs w:val="18"/>
-              </w:rPr>
-              <w:t>5</w:t>
-            </w:r>
-          </w:p>
-        </w:tc>
-        <w:tc>
-          <w:tcPr>
-            <w:tcW w:w="644" w:type="pct"/>
-            <w:vAlign w:val="center"/>
-          </w:tcPr>
-          <w:p>
-            <w:pPr>
-              <w:spacing w:after="0" w:line="240" w:lineRule="auto"/>
-              <w:rPr>
-                <w:rFonts w:eastAsia="Calibri" w:cs="HelveticaNeueLT Std Med"/>
-                <w:iCs/>
-                <w:sz w:val="18"/>
-                <w:szCs w:val="18"/>
-              </w:rPr>
-            </w:pPr>
-            <w:r>
-              <w:rPr>
-                <w:rFonts w:eastAsia="Calibri" w:cs="HelveticaNeueLT Std Med"/>
-                <w:iCs/>
-                <w:sz w:val="18"/>
-                <w:szCs w:val="18"/>
-              </w:rPr>
-              <w:t>1 semana</w:t>
-            </w:r>
-          </w:p>
-        </w:tc>
-        <w:tc>
-          <w:tcPr>
-            <w:tcW w:w="3993" w:type="pct"/>
-            <w:vAlign w:val="center"/>
-          </w:tcPr>
-          <w:p>
-            <w:pPr>
-              <w:spacing w:after="0" w:line="240" w:lineRule="auto"/>
-              <w:rPr>
-                <w:rFonts w:eastAsia="Calibri" w:cs="HelveticaNeueLT Std Med"/>
-                <w:iCs/>
-                <w:sz w:val="18"/>
-                <w:szCs w:val="18"/>
-              </w:rPr>
-            </w:pPr>
-            <w:r>
-              <w:rPr>
-                <w:rFonts w:eastAsia="Calibri" w:cs="HelveticaNeueLT Std Med"/>
-                <w:iCs/>
-                <w:sz w:val="18"/>
-                <w:szCs w:val="18"/>
-              </w:rPr>
-              <w:t>Cierre del proyecto, revisión final y lecciones aprendidas. Se realiza la revisión final del proyecto y se entrega el producto terminado al cliente. Incluye la documentación de las lecciones aprendidas y el informe de cierre.</w:t>
-            </w:r>
-            <w:r>
-              <w:rPr>
-                <w:rFonts w:eastAsia="Calibri" w:cs="HelveticaNeueLT Std Med"/>
-                <w:iCs/>
-                <w:sz w:val="18"/>
-                <w:szCs w:val="18"/>
-              </w:rPr>
-              <w:t xml:space="preserve"> Producto Final Desplegado</w:t>
+              <w:t>: Monitoreo y control del avance, ajuste del cronograma y validación final del producto. Se realiza la revisión final de las funcionalidades, se documentan las lecciones aprendidas y se genera el informe de cierre. Entregable: Producto Final Desplegado y Cierre del Proyecto.</w:t>
             </w:r>
           </w:p>
         </w:tc>
@@ -3190,6 +2973,17 @@
       <w:contextualSpacing/>
     </w:pPr>
   </w:style>
+  <w:style w:type="character" w:styleId="Textoennegrita">
+    <w:name w:val="Strong"/>
+    <w:basedOn w:val="Fuentedeprrafopredeter"/>
+    <w:uiPriority w:val="22"/>
+    <w:qFormat/>
+    <w:rsid w:val="00C15682"/>
+    <w:rPr>
+      <w:b/>
+      <w:bCs/>
+    </w:rPr>
+  </w:style>
 </w:styles>
 </file>
 

</xml_diff>